<commit_message>
project-06 updated on 7.2.23 at 1:56am from home
</commit_message>
<xml_diff>
--- a/project-06/project-06.docx
+++ b/project-06/project-06.docx
@@ -22,7 +22,7 @@
           <w:sz w:val="28"/>
           <w:szCs w:val="28"/>
         </w:rPr>
-        <w:t>5</w:t>
+        <w:t>6</w:t>
       </w:r>
     </w:p>
     <w:p>
@@ -54,6 +54,14 @@
           <w:szCs w:val="24"/>
         </w:rPr>
         <w:t xml:space="preserve"> hook.</w:t>
+      </w:r>
+      <w:r>
+        <w:rPr>
+          <w:sz w:val="24"/>
+          <w:szCs w:val="24"/>
+        </w:rPr>
+        <w:br/>
+        <w:t>Concepts: lifting state up, form submission.</w:t>
       </w:r>
     </w:p>
     <w:p>

</xml_diff>

<commit_message>
project-06 updated on 7.2.23 at 2:24am from home
</commit_message>
<xml_diff>
--- a/project-06/project-06.docx
+++ b/project-06/project-06.docx
@@ -37,23 +37,7 @@
           <w:sz w:val="24"/>
           <w:szCs w:val="24"/>
         </w:rPr>
-        <w:t xml:space="preserve">Simple project using react components &amp; </w:t>
-      </w:r>
-      <w:proofErr w:type="spellStart"/>
-      <w:r>
-        <w:rPr>
-          <w:sz w:val="24"/>
-          <w:szCs w:val="24"/>
-        </w:rPr>
-        <w:t>useSate</w:t>
-      </w:r>
-      <w:proofErr w:type="spellEnd"/>
-      <w:r>
-        <w:rPr>
-          <w:sz w:val="24"/>
-          <w:szCs w:val="24"/>
-        </w:rPr>
-        <w:t xml:space="preserve"> hook.</w:t>
+        <w:t>Simple project using react components &amp; useSate hook.</w:t>
       </w:r>
       <w:r>
         <w:rPr>
@@ -61,7 +45,14 @@
           <w:szCs w:val="24"/>
         </w:rPr>
         <w:br/>
-        <w:t>Concepts: lifting state up, form submission.</w:t>
+        <w:t xml:space="preserve">Concepts: </w:t>
+      </w:r>
+      <w:r>
+        <w:rPr>
+          <w:sz w:val="24"/>
+          <w:szCs w:val="24"/>
+        </w:rPr>
+        <w:t xml:space="preserve">lifting state up, handling form submission. </w:t>
       </w:r>
     </w:p>
     <w:p>
@@ -76,6 +67,69 @@
           <w:sz w:val="24"/>
           <w:szCs w:val="24"/>
         </w:rPr>
+        <w:t>(</w:t>
+      </w:r>
+      <w:r>
+        <w:rPr>
+          <w:sz w:val="24"/>
+          <w:szCs w:val="24"/>
+        </w:rPr>
+        <w:t xml:space="preserve">controlled &amp; uncontrolled components: when component </w:t>
+      </w:r>
+      <w:r>
+        <w:rPr>
+          <w:sz w:val="24"/>
+          <w:szCs w:val="24"/>
+        </w:rPr>
+        <w:t>get</w:t>
+      </w:r>
+      <w:r>
+        <w:rPr>
+          <w:sz w:val="24"/>
+          <w:szCs w:val="24"/>
+        </w:rPr>
+        <w:t>s</w:t>
+      </w:r>
+      <w:r>
+        <w:rPr>
+          <w:sz w:val="24"/>
+          <w:szCs w:val="24"/>
+        </w:rPr>
+        <w:t xml:space="preserve"> value from state or props from parent component, its controlled components</w:t>
+      </w:r>
+      <w:r>
+        <w:rPr>
+          <w:sz w:val="24"/>
+          <w:szCs w:val="24"/>
+        </w:rPr>
+        <w:t xml:space="preserve"> &amp;</w:t>
+      </w:r>
+      <w:r>
+        <w:rPr>
+          <w:sz w:val="24"/>
+          <w:szCs w:val="24"/>
+        </w:rPr>
+        <w:t xml:space="preserve"> when component gets value from DOM events, its uncontrolled components.</w:t>
+      </w:r>
+      <w:r>
+        <w:rPr>
+          <w:sz w:val="24"/>
+          <w:szCs w:val="24"/>
+        </w:rPr>
+        <w:t>)</w:t>
+      </w:r>
+      <w:r>
+        <w:rPr>
+          <w:sz w:val="24"/>
+          <w:szCs w:val="24"/>
+        </w:rPr>
+        <w:br/>
+      </w:r>
+      <w:r>
+        <w:rPr>
+          <w:sz w:val="24"/>
+          <w:szCs w:val="24"/>
+        </w:rPr>
         <w:t xml:space="preserve">Main </w:t>
       </w:r>
       <w:r>
@@ -90,33 +144,8 @@
           <w:sz w:val="24"/>
           <w:szCs w:val="24"/>
         </w:rPr>
-        <w:t xml:space="preserve"> </w:t>
-      </w:r>
-      <w:proofErr w:type="spellStart"/>
-      <w:r>
-        <w:rPr>
-          <w:sz w:val="24"/>
-          <w:szCs w:val="24"/>
-        </w:rPr>
-        <w:t>Expences</w:t>
-      </w:r>
-      <w:proofErr w:type="spellEnd"/>
-      <w:r>
-        <w:rPr>
-          <w:sz w:val="24"/>
-          <w:szCs w:val="24"/>
-        </w:rPr>
-        <w:t xml:space="preserve">, </w:t>
-      </w:r>
-      <w:proofErr w:type="spellStart"/>
-      <w:r>
-        <w:rPr>
-          <w:sz w:val="24"/>
-          <w:szCs w:val="24"/>
-        </w:rPr>
-        <w:t>ExpencesForm</w:t>
-      </w:r>
-      <w:proofErr w:type="spellEnd"/>
+        <w:t xml:space="preserve"> Expences, ExpencesForm</w:t>
+      </w:r>
     </w:p>
     <w:p>
       <w:pPr>

</xml_diff>